<commit_message>
HERCULES-8508 - [UMU][ETI] Informe no favorable para No procede evaluar - Añadir comentario
</commit_message>
<xml_diff>
--- a/sgi-cnf-service/src/main/resources/db/changelog/changes/0.3.0/blob/rep/rep-eti-evaluacion.docx
+++ b/sgi-cnf-service/src/main/resources/db/changelog/changes/0.3.0/blob/rep/rep-eti-evaluacion.docx
@@ -300,9 +300,71 @@
           <w:sz w:val="22"/>
           <w:szCs w:val="22"/>
         </w:rPr>
-        <w:t>. {{?idDictamen!=idDictamenNoProcedeEvaluar}}Por este motivo, se le comunica que no podrá realizar la intervención con seres humanos hasta haber obtenido el Informe Favorable {{preposicionComite}} {{comite}}. A continuación, se indican los aspectos que la persona investigadora responsable ha de modificar para que su proyecto pueda obtener el Informe Favorable {{preposicionComite}} {{comite}}.</w:t>
-      </w:r>
-      <w:bookmarkStart w:id="1" w:name="__DdeLink__597_119040282"/>
+        <w:t xml:space="preserve">. </w:t>
+      </w:r>
+      <w:bookmarkStart w:id="1" w:name="__DdeLink__100_289874069"/>
+      <w:r>
+        <w:rPr>
+          <w:rFonts w:ascii="Ubuntu" w:hAnsi="Ubuntu"/>
+          <w:sz w:val="22"/>
+          <w:szCs w:val="22"/>
+        </w:rPr>
+        <w:t xml:space="preserve">{{?idDictamen==idDictamenNoProcedeEvaluar &amp;&amp; </w:t>
+      </w:r>
+      <w:bookmarkStart w:id="2" w:name="__DdeLink__93_3746931925"/>
+      <w:r>
+        <w:rPr>
+          <w:rFonts w:ascii="Ubuntu" w:hAnsi="Ubuntu"/>
+          <w:sz w:val="22"/>
+          <w:szCs w:val="22"/>
+        </w:rPr>
+        <w:t>comentarioNoProcedeEvaluar</w:t>
+      </w:r>
+      <w:bookmarkEnd w:id="2"/>
+      <w:r>
+        <w:rPr>
+          <w:rFonts w:ascii="Ubuntu" w:hAnsi="Ubuntu"/>
+          <w:sz w:val="22"/>
+          <w:szCs w:val="22"/>
+        </w:rPr>
+        <w:t>!=null}} Motivo: {{</w:t>
+      </w:r>
+      <w:r>
+        <w:rPr>
+          <w:rFonts w:ascii="Ubuntu" w:hAnsi="Ubuntu"/>
+          <w:sz w:val="22"/>
+          <w:szCs w:val="22"/>
+        </w:rPr>
+        <w:t>comentarioNoProcedeEvaluar</w:t>
+      </w:r>
+      <w:r>
+        <w:rPr>
+          <w:rFonts w:ascii="Ubuntu" w:hAnsi="Ubuntu"/>
+          <w:sz w:val="22"/>
+          <w:szCs w:val="22"/>
+        </w:rPr>
+        <w:t>}}.{{/}}</w:t>
+      </w:r>
+      <w:bookmarkEnd w:id="1"/>
+      <w:r>
+        <w:rPr>
+          <w:rFonts w:ascii="Ubuntu" w:hAnsi="Ubuntu"/>
+          <w:sz w:val="22"/>
+          <w:szCs w:val="22"/>
+        </w:rPr>
+        <w:t>{{?idDictamen!=idDictamenNoProcedeEvaluar}}</w:t>
+      </w:r>
+      <w:bookmarkStart w:id="3" w:name="__DdeLink__85_664501063"/>
+      <w:bookmarkEnd w:id="3"/>
+      <w:r>
+        <w:rPr>
+          <w:rFonts w:ascii="Ubuntu" w:hAnsi="Ubuntu"/>
+          <w:sz w:val="22"/>
+          <w:szCs w:val="22"/>
+        </w:rPr>
+        <w:t>Por este motivo, se le comunica que no podrá realizar la intervención con seres humanos hasta haber obtenido el Informe Favorable {{preposicionComite}} {{comite}}. A continuación, se indican los aspectos que la persona investigadora responsable ha de modificar para que su proyecto pueda obtener el Informe Favorable {{preposicionComite}} {{comite}}.</w:t>
+      </w:r>
+      <w:bookmarkStart w:id="4" w:name="__DdeLink__597_119040282"/>
       <w:r>
         <w:rPr>
           <w:rFonts w:ascii="Ubuntu" w:hAnsi="Ubuntu"/>
@@ -311,7 +373,7 @@
         </w:rPr>
         <w:t>{{/}}</w:t>
       </w:r>
-      <w:bookmarkEnd w:id="1"/>
+      <w:bookmarkEnd w:id="4"/>
     </w:p>
     <w:p>
       <w:pPr>
@@ -379,7 +441,39 @@
           <w:sz w:val="22"/>
           <w:szCs w:val="22"/>
         </w:rPr>
-        <w:t>. {{?idDictamen!=idDictamenNoProcedeEvaluar}}Por este motivo, se le comunica que no podrá realizar la intervención con animales hasta haber obtenido el Informe Favorable {{preposicionComite}} {{comite}}. A continuación, se indican los aspectos que la persona investigadora responsable ha de modificar para que su proyecto pueda obtener el Informe Favorable {{preposicionComite}} {{comite}}.{{/}}</w:t>
+        <w:t xml:space="preserve">. {{?idDictamen==idDictamenNoProcedeEvaluar &amp;&amp; </w:t>
+      </w:r>
+      <w:r>
+        <w:rPr>
+          <w:rFonts w:ascii="Ubuntu" w:hAnsi="Ubuntu"/>
+          <w:sz w:val="22"/>
+          <w:szCs w:val="22"/>
+        </w:rPr>
+        <w:t>comentarioNoProcedeEvaluar</w:t>
+      </w:r>
+      <w:r>
+        <w:rPr>
+          <w:rFonts w:ascii="Ubuntu" w:hAnsi="Ubuntu"/>
+          <w:sz w:val="22"/>
+          <w:szCs w:val="22"/>
+        </w:rPr>
+        <w:t>!=null}} Motivo: {{</w:t>
+      </w:r>
+      <w:r>
+        <w:rPr>
+          <w:rFonts w:ascii="Ubuntu" w:hAnsi="Ubuntu"/>
+          <w:sz w:val="22"/>
+          <w:szCs w:val="22"/>
+        </w:rPr>
+        <w:t>comentarioNoProcedeEvaluar</w:t>
+      </w:r>
+      <w:r>
+        <w:rPr>
+          <w:rFonts w:ascii="Ubuntu" w:hAnsi="Ubuntu"/>
+          <w:sz w:val="22"/>
+          <w:szCs w:val="22"/>
+        </w:rPr>
+        <w:t>}}.{{/}}{{?idDictamen!=idDictamenNoProcedeEvaluar}}Por este motivo, se le comunica que no podrá realizar la intervención con animales hasta haber obtenido el Informe Favorable {{preposicionComite}} {{comite}}. A continuación, se indican los aspectos que la persona investigadora responsable ha de modificar para que su proyecto pueda obtener el Informe Favorable {{preposicionComite}} {{comite}}.{{/}}</w:t>
       </w:r>
     </w:p>
     <w:p>
@@ -448,9 +542,41 @@
           <w:sz w:val="22"/>
           <w:szCs w:val="22"/>
         </w:rPr>
-        <w:t xml:space="preserve">. </w:t>
-      </w:r>
-      <w:bookmarkStart w:id="2" w:name="__DdeLink__81_841305994"/>
+        <w:t xml:space="preserve">. {{?idDictamen==idDictamenNoProcedeEvaluar &amp;&amp; </w:t>
+      </w:r>
+      <w:r>
+        <w:rPr>
+          <w:rFonts w:ascii="Ubuntu" w:hAnsi="Ubuntu"/>
+          <w:sz w:val="22"/>
+          <w:szCs w:val="22"/>
+        </w:rPr>
+        <w:t>comentarioNoProcedeEvaluar</w:t>
+      </w:r>
+      <w:r>
+        <w:rPr>
+          <w:rFonts w:ascii="Ubuntu" w:hAnsi="Ubuntu"/>
+          <w:sz w:val="22"/>
+          <w:szCs w:val="22"/>
+        </w:rPr>
+        <w:t>!=null}} Motivo: {{</w:t>
+      </w:r>
+      <w:r>
+        <w:rPr>
+          <w:rFonts w:ascii="Ubuntu" w:hAnsi="Ubuntu"/>
+          <w:sz w:val="22"/>
+          <w:szCs w:val="22"/>
+        </w:rPr>
+        <w:t>comentarioNoProcedeEvaluar</w:t>
+      </w:r>
+      <w:r>
+        <w:rPr>
+          <w:rFonts w:ascii="Ubuntu" w:hAnsi="Ubuntu"/>
+          <w:sz w:val="22"/>
+          <w:szCs w:val="22"/>
+        </w:rPr>
+        <w:t>}}.{{/}}</w:t>
+      </w:r>
+      <w:bookmarkStart w:id="5" w:name="__DdeLink__81_841305994"/>
       <w:r>
         <w:rPr>
           <w:rFonts w:ascii="Ubuntu" w:hAnsi="Ubuntu"/>
@@ -459,7 +585,7 @@
         </w:rPr>
         <w:t>{{?idDictamen!=idDictamenNoProcedeEvaluar}}</w:t>
       </w:r>
-      <w:bookmarkEnd w:id="2"/>
+      <w:bookmarkEnd w:id="5"/>
       <w:r>
         <w:rPr>
           <w:rFonts w:ascii="Ubuntu" w:hAnsi="Ubuntu"/>
@@ -739,7 +865,7 @@
           <w:szCs w:val="22"/>
         </w:rPr>
       </w:pPr>
-      <w:bookmarkStart w:id="3" w:name="__DdeLink__60_2967843496"/>
+      <w:bookmarkStart w:id="6" w:name="__DdeLink__60_2967843496"/>
       <w:r>
         <w:rPr>
           <w:rFonts w:ascii="Ubuntu" w:hAnsi="Ubuntu"/>
@@ -749,7 +875,7 @@
         <w:br/>
         <w:br/>
       </w:r>
-      <w:bookmarkEnd w:id="3"/>
+      <w:bookmarkEnd w:id="6"/>
     </w:p>
     <w:p>
       <w:pPr>
@@ -1012,7 +1138,7 @@
       <w:jc w:val="center"/>
       <w:rPr/>
     </w:pPr>
-    <w:bookmarkStart w:id="4" w:name="__DdeLink__164_901291155"/>
+    <w:bookmarkStart w:id="7" w:name="__DdeLink__164_901291155"/>
     <w:r>
       <w:rPr>
         <w:rFonts w:ascii="Ubuntu" w:hAnsi="Ubuntu"/>
@@ -1022,7 +1148,7 @@
       </w:rPr>
       <w:t>{{@headerImg}}</w:t>
     </w:r>
-    <w:bookmarkEnd w:id="4"/>
+    <w:bookmarkEnd w:id="7"/>
   </w:p>
 </w:hdr>
 </file>

</xml_diff>